<commit_message>
ajout de quelques elements
</commit_message>
<xml_diff>
--- a/Test.docx
+++ b/Test.docx
@@ -3,8 +3,28 @@
 <w:document xmlns:wpc="http://schemas.microsoft.com/office/word/2010/wordprocessingCanvas" xmlns:mc="http://schemas.openxmlformats.org/markup-compatibility/2006" xmlns:o="urn:schemas-microsoft-com:office:office" xmlns:r="http://schemas.openxmlformats.org/officeDocument/2006/relationships" xmlns:m="http://schemas.openxmlformats.org/officeDocument/2006/math" xmlns:v="urn:schemas-microsoft-com:vml" xmlns:wp14="http://schemas.microsoft.com/office/word/2010/wordprocessingDrawing" xmlns:wp="http://schemas.openxmlformats.org/drawingml/2006/wordprocessingDrawing" xmlns:w10="urn:schemas-microsoft-com:office:word" xmlns:w="http://schemas.openxmlformats.org/wordprocessingml/2006/main" xmlns:w14="http://schemas.microsoft.com/office/word/2010/wordml" xmlns:wpg="http://schemas.microsoft.com/office/word/2010/wordprocessingGroup" xmlns:wpi="http://schemas.microsoft.com/office/word/2010/wordprocessingInk" xmlns:wne="http://schemas.microsoft.com/office/word/2006/wordml" xmlns:wps="http://schemas.microsoft.com/office/word/2010/wordprocessingShape" mc:Ignorable="w14 wp14">
   <w:body>
     <w:p>
+      <w:pPr>
+        <w:pStyle w:val="Titre"/>
+      </w:pPr>
       <w:r>
         <w:t>Test</w:t>
+      </w:r>
+    </w:p>
+    <w:p>
+      <w:r>
+        <w:t>Coucou</w:t>
+      </w:r>
+    </w:p>
+    <w:p>
+      <w:pPr>
+        <w:pStyle w:val="Paragraphedeliste"/>
+        <w:numPr>
+          <w:ilvl w:val="0"/>
+          <w:numId w:val="1"/>
+        </w:numPr>
+      </w:pPr>
+      <w:r>
+        <w:t>Titre 1</w:t>
       </w:r>
       <w:bookmarkStart w:id="0" w:name="_GoBack"/>
       <w:bookmarkEnd w:id="0"/>
@@ -17,6 +37,103 @@
     </w:sectPr>
   </w:body>
 </w:document>
+</file>
+
+<file path=word/numbering.xml><?xml version="1.0" encoding="utf-8"?>
+<w:numbering xmlns:wpc="http://schemas.microsoft.com/office/word/2010/wordprocessingCanvas" xmlns:mc="http://schemas.openxmlformats.org/markup-compatibility/2006" xmlns:o="urn:schemas-microsoft-com:office:office" xmlns:r="http://schemas.openxmlformats.org/officeDocument/2006/relationships" xmlns:m="http://schemas.openxmlformats.org/officeDocument/2006/math" xmlns:v="urn:schemas-microsoft-com:vml" xmlns:wp14="http://schemas.microsoft.com/office/word/2010/wordprocessingDrawing" xmlns:wp="http://schemas.openxmlformats.org/drawingml/2006/wordprocessingDrawing" xmlns:w10="urn:schemas-microsoft-com:office:word" xmlns:w="http://schemas.openxmlformats.org/wordprocessingml/2006/main" xmlns:w14="http://schemas.microsoft.com/office/word/2010/wordml" xmlns:wpg="http://schemas.microsoft.com/office/word/2010/wordprocessingGroup" xmlns:wpi="http://schemas.microsoft.com/office/word/2010/wordprocessingInk" xmlns:wne="http://schemas.microsoft.com/office/word/2006/wordml" xmlns:wps="http://schemas.microsoft.com/office/word/2010/wordprocessingShape" mc:Ignorable="w14 wp14">
+  <w:abstractNum w:abstractNumId="0">
+    <w:nsid w:val="2C3C2476"/>
+    <w:multiLevelType w:val="hybridMultilevel"/>
+    <w:tmpl w:val="02CE0EDA"/>
+    <w:lvl w:ilvl="0" w:tplc="1D860318">
+      <w:start w:val="1"/>
+      <w:numFmt w:val="upperRoman"/>
+      <w:lvlText w:val="%1."/>
+      <w:lvlJc w:val="left"/>
+      <w:pPr>
+        <w:ind w:left="1080" w:hanging="720"/>
+      </w:pPr>
+      <w:rPr>
+        <w:rFonts w:hint="default"/>
+      </w:rPr>
+    </w:lvl>
+    <w:lvl w:ilvl="1" w:tplc="040C0019" w:tentative="1">
+      <w:start w:val="1"/>
+      <w:numFmt w:val="lowerLetter"/>
+      <w:lvlText w:val="%2."/>
+      <w:lvlJc w:val="left"/>
+      <w:pPr>
+        <w:ind w:left="1440" w:hanging="360"/>
+      </w:pPr>
+    </w:lvl>
+    <w:lvl w:ilvl="2" w:tplc="040C001B" w:tentative="1">
+      <w:start w:val="1"/>
+      <w:numFmt w:val="lowerRoman"/>
+      <w:lvlText w:val="%3."/>
+      <w:lvlJc w:val="right"/>
+      <w:pPr>
+        <w:ind w:left="2160" w:hanging="180"/>
+      </w:pPr>
+    </w:lvl>
+    <w:lvl w:ilvl="3" w:tplc="040C000F" w:tentative="1">
+      <w:start w:val="1"/>
+      <w:numFmt w:val="decimal"/>
+      <w:lvlText w:val="%4."/>
+      <w:lvlJc w:val="left"/>
+      <w:pPr>
+        <w:ind w:left="2880" w:hanging="360"/>
+      </w:pPr>
+    </w:lvl>
+    <w:lvl w:ilvl="4" w:tplc="040C0019" w:tentative="1">
+      <w:start w:val="1"/>
+      <w:numFmt w:val="lowerLetter"/>
+      <w:lvlText w:val="%5."/>
+      <w:lvlJc w:val="left"/>
+      <w:pPr>
+        <w:ind w:left="3600" w:hanging="360"/>
+      </w:pPr>
+    </w:lvl>
+    <w:lvl w:ilvl="5" w:tplc="040C001B" w:tentative="1">
+      <w:start w:val="1"/>
+      <w:numFmt w:val="lowerRoman"/>
+      <w:lvlText w:val="%6."/>
+      <w:lvlJc w:val="right"/>
+      <w:pPr>
+        <w:ind w:left="4320" w:hanging="180"/>
+      </w:pPr>
+    </w:lvl>
+    <w:lvl w:ilvl="6" w:tplc="040C000F" w:tentative="1">
+      <w:start w:val="1"/>
+      <w:numFmt w:val="decimal"/>
+      <w:lvlText w:val="%7."/>
+      <w:lvlJc w:val="left"/>
+      <w:pPr>
+        <w:ind w:left="5040" w:hanging="360"/>
+      </w:pPr>
+    </w:lvl>
+    <w:lvl w:ilvl="7" w:tplc="040C0019" w:tentative="1">
+      <w:start w:val="1"/>
+      <w:numFmt w:val="lowerLetter"/>
+      <w:lvlText w:val="%8."/>
+      <w:lvlJc w:val="left"/>
+      <w:pPr>
+        <w:ind w:left="5760" w:hanging="360"/>
+      </w:pPr>
+    </w:lvl>
+    <w:lvl w:ilvl="8" w:tplc="040C001B" w:tentative="1">
+      <w:start w:val="1"/>
+      <w:numFmt w:val="lowerRoman"/>
+      <w:lvlText w:val="%9."/>
+      <w:lvlJc w:val="right"/>
+      <w:pPr>
+        <w:ind w:left="6480" w:hanging="180"/>
+      </w:pPr>
+    </w:lvl>
+  </w:abstractNum>
+  <w:num w:numId="1">
+    <w:abstractNumId w:val="0"/>
+  </w:num>
+</w:numbering>
 </file>
 
 <file path=word/styles.xml><?xml version="1.0" encoding="utf-8"?>
@@ -206,6 +323,56 @@
     <w:semiHidden/>
     <w:unhideWhenUsed/>
   </w:style>
+  <w:style w:type="paragraph" w:styleId="Titre">
+    <w:name w:val="Title"/>
+    <w:basedOn w:val="Normal"/>
+    <w:next w:val="Normal"/>
+    <w:link w:val="TitreCar"/>
+    <w:uiPriority w:val="10"/>
+    <w:qFormat/>
+    <w:rsid w:val="00C65EE2"/>
+    <w:pPr>
+      <w:pBdr>
+        <w:bottom w:val="single" w:sz="8" w:space="4" w:color="4F81BD" w:themeColor="accent1"/>
+      </w:pBdr>
+      <w:spacing w:after="300" w:line="240" w:lineRule="auto"/>
+      <w:contextualSpacing/>
+    </w:pPr>
+    <w:rPr>
+      <w:rFonts w:asciiTheme="majorHAnsi" w:eastAsiaTheme="majorEastAsia" w:hAnsiTheme="majorHAnsi" w:cstheme="majorBidi"/>
+      <w:color w:val="17365D" w:themeColor="text2" w:themeShade="BF"/>
+      <w:spacing w:val="5"/>
+      <w:kern w:val="28"/>
+      <w:sz w:val="52"/>
+      <w:szCs w:val="52"/>
+    </w:rPr>
+  </w:style>
+  <w:style w:type="character" w:customStyle="1" w:styleId="TitreCar">
+    <w:name w:val="Titre Car"/>
+    <w:basedOn w:val="Policepardfaut"/>
+    <w:link w:val="Titre"/>
+    <w:uiPriority w:val="10"/>
+    <w:rsid w:val="00C65EE2"/>
+    <w:rPr>
+      <w:rFonts w:asciiTheme="majorHAnsi" w:eastAsiaTheme="majorEastAsia" w:hAnsiTheme="majorHAnsi" w:cstheme="majorBidi"/>
+      <w:color w:val="17365D" w:themeColor="text2" w:themeShade="BF"/>
+      <w:spacing w:val="5"/>
+      <w:kern w:val="28"/>
+      <w:sz w:val="52"/>
+      <w:szCs w:val="52"/>
+    </w:rPr>
+  </w:style>
+  <w:style w:type="paragraph" w:styleId="Paragraphedeliste">
+    <w:name w:val="List Paragraph"/>
+    <w:basedOn w:val="Normal"/>
+    <w:uiPriority w:val="34"/>
+    <w:qFormat/>
+    <w:rsid w:val="00072F88"/>
+    <w:pPr>
+      <w:ind w:left="720"/>
+      <w:contextualSpacing/>
+    </w:pPr>
+  </w:style>
 </w:styles>
 </file>
 
@@ -396,6 +563,56 @@
     <w:semiHidden/>
     <w:unhideWhenUsed/>
   </w:style>
+  <w:style w:type="paragraph" w:styleId="Titre">
+    <w:name w:val="Title"/>
+    <w:basedOn w:val="Normal"/>
+    <w:next w:val="Normal"/>
+    <w:link w:val="TitreCar"/>
+    <w:uiPriority w:val="10"/>
+    <w:qFormat/>
+    <w:rsid w:val="00C65EE2"/>
+    <w:pPr>
+      <w:pBdr>
+        <w:bottom w:val="single" w:sz="8" w:space="4" w:color="4F81BD" w:themeColor="accent1"/>
+      </w:pBdr>
+      <w:spacing w:after="300" w:line="240" w:lineRule="auto"/>
+      <w:contextualSpacing/>
+    </w:pPr>
+    <w:rPr>
+      <w:rFonts w:asciiTheme="majorHAnsi" w:eastAsiaTheme="majorEastAsia" w:hAnsiTheme="majorHAnsi" w:cstheme="majorBidi"/>
+      <w:color w:val="17365D" w:themeColor="text2" w:themeShade="BF"/>
+      <w:spacing w:val="5"/>
+      <w:kern w:val="28"/>
+      <w:sz w:val="52"/>
+      <w:szCs w:val="52"/>
+    </w:rPr>
+  </w:style>
+  <w:style w:type="character" w:customStyle="1" w:styleId="TitreCar">
+    <w:name w:val="Titre Car"/>
+    <w:basedOn w:val="Policepardfaut"/>
+    <w:link w:val="Titre"/>
+    <w:uiPriority w:val="10"/>
+    <w:rsid w:val="00C65EE2"/>
+    <w:rPr>
+      <w:rFonts w:asciiTheme="majorHAnsi" w:eastAsiaTheme="majorEastAsia" w:hAnsiTheme="majorHAnsi" w:cstheme="majorBidi"/>
+      <w:color w:val="17365D" w:themeColor="text2" w:themeShade="BF"/>
+      <w:spacing w:val="5"/>
+      <w:kern w:val="28"/>
+      <w:sz w:val="52"/>
+      <w:szCs w:val="52"/>
+    </w:rPr>
+  </w:style>
+  <w:style w:type="paragraph" w:styleId="Paragraphedeliste">
+    <w:name w:val="List Paragraph"/>
+    <w:basedOn w:val="Normal"/>
+    <w:uiPriority w:val="34"/>
+    <w:qFormat/>
+    <w:rsid w:val="00072F88"/>
+    <w:pPr>
+      <w:ind w:left="720"/>
+      <w:contextualSpacing/>
+    </w:pPr>
+  </w:style>
 </w:styles>
 </file>
 

</xml_diff>

<commit_message>
Modifie la mise en forme du titre 1
</commit_message>
<xml_diff>
--- a/Test.docx
+++ b/Test.docx
@@ -17,17 +17,17 @@
     </w:p>
     <w:p>
       <w:pPr>
-        <w:pStyle w:val="Paragraphedeliste"/>
+        <w:pStyle w:val="Titre1"/>
         <w:numPr>
           <w:ilvl w:val="0"/>
-          <w:numId w:val="1"/>
+          <w:numId w:val="2"/>
         </w:numPr>
       </w:pPr>
+      <w:bookmarkStart w:id="0" w:name="_GoBack"/>
+      <w:bookmarkEnd w:id="0"/>
       <w:r>
         <w:t>Titre 1</w:t>
       </w:r>
-      <w:bookmarkStart w:id="0" w:name="_GoBack"/>
-      <w:bookmarkEnd w:id="0"/>
     </w:p>
     <w:sectPr>
       <w:pgSz w:w="11906" w:h="16838"/>
@@ -130,8 +130,100 @@
       </w:pPr>
     </w:lvl>
   </w:abstractNum>
+  <w:abstractNum w:abstractNumId="1">
+    <w:nsid w:val="47012617"/>
+    <w:multiLevelType w:val="hybridMultilevel"/>
+    <w:tmpl w:val="801C2498"/>
+    <w:lvl w:ilvl="0" w:tplc="67FA3A72">
+      <w:start w:val="1"/>
+      <w:numFmt w:val="upperRoman"/>
+      <w:lvlText w:val="%1."/>
+      <w:lvlJc w:val="left"/>
+      <w:pPr>
+        <w:ind w:left="1080" w:hanging="720"/>
+      </w:pPr>
+      <w:rPr>
+        <w:rFonts w:hint="default"/>
+      </w:rPr>
+    </w:lvl>
+    <w:lvl w:ilvl="1" w:tplc="040C0019" w:tentative="1">
+      <w:start w:val="1"/>
+      <w:numFmt w:val="lowerLetter"/>
+      <w:lvlText w:val="%2."/>
+      <w:lvlJc w:val="left"/>
+      <w:pPr>
+        <w:ind w:left="1440" w:hanging="360"/>
+      </w:pPr>
+    </w:lvl>
+    <w:lvl w:ilvl="2" w:tplc="040C001B" w:tentative="1">
+      <w:start w:val="1"/>
+      <w:numFmt w:val="lowerRoman"/>
+      <w:lvlText w:val="%3."/>
+      <w:lvlJc w:val="right"/>
+      <w:pPr>
+        <w:ind w:left="2160" w:hanging="180"/>
+      </w:pPr>
+    </w:lvl>
+    <w:lvl w:ilvl="3" w:tplc="040C000F" w:tentative="1">
+      <w:start w:val="1"/>
+      <w:numFmt w:val="decimal"/>
+      <w:lvlText w:val="%4."/>
+      <w:lvlJc w:val="left"/>
+      <w:pPr>
+        <w:ind w:left="2880" w:hanging="360"/>
+      </w:pPr>
+    </w:lvl>
+    <w:lvl w:ilvl="4" w:tplc="040C0019" w:tentative="1">
+      <w:start w:val="1"/>
+      <w:numFmt w:val="lowerLetter"/>
+      <w:lvlText w:val="%5."/>
+      <w:lvlJc w:val="left"/>
+      <w:pPr>
+        <w:ind w:left="3600" w:hanging="360"/>
+      </w:pPr>
+    </w:lvl>
+    <w:lvl w:ilvl="5" w:tplc="040C001B" w:tentative="1">
+      <w:start w:val="1"/>
+      <w:numFmt w:val="lowerRoman"/>
+      <w:lvlText w:val="%6."/>
+      <w:lvlJc w:val="right"/>
+      <w:pPr>
+        <w:ind w:left="4320" w:hanging="180"/>
+      </w:pPr>
+    </w:lvl>
+    <w:lvl w:ilvl="6" w:tplc="040C000F" w:tentative="1">
+      <w:start w:val="1"/>
+      <w:numFmt w:val="decimal"/>
+      <w:lvlText w:val="%7."/>
+      <w:lvlJc w:val="left"/>
+      <w:pPr>
+        <w:ind w:left="5040" w:hanging="360"/>
+      </w:pPr>
+    </w:lvl>
+    <w:lvl w:ilvl="7" w:tplc="040C0019" w:tentative="1">
+      <w:start w:val="1"/>
+      <w:numFmt w:val="lowerLetter"/>
+      <w:lvlText w:val="%8."/>
+      <w:lvlJc w:val="left"/>
+      <w:pPr>
+        <w:ind w:left="5760" w:hanging="360"/>
+      </w:pPr>
+    </w:lvl>
+    <w:lvl w:ilvl="8" w:tplc="040C001B" w:tentative="1">
+      <w:start w:val="1"/>
+      <w:numFmt w:val="lowerRoman"/>
+      <w:lvlText w:val="%9."/>
+      <w:lvlJc w:val="right"/>
+      <w:pPr>
+        <w:ind w:left="6480" w:hanging="180"/>
+      </w:pPr>
+    </w:lvl>
+  </w:abstractNum>
   <w:num w:numId="1">
     <w:abstractNumId w:val="0"/>
+  </w:num>
+  <w:num w:numId="2">
+    <w:abstractNumId w:val="1"/>
   </w:num>
 </w:numbering>
 </file>
@@ -296,6 +388,29 @@
     <w:name w:val="Normal"/>
     <w:qFormat/>
   </w:style>
+  <w:style w:type="paragraph" w:styleId="Titre1">
+    <w:name w:val="heading 1"/>
+    <w:basedOn w:val="Normal"/>
+    <w:next w:val="Normal"/>
+    <w:link w:val="Titre1Car"/>
+    <w:uiPriority w:val="9"/>
+    <w:qFormat/>
+    <w:rsid w:val="00BD4733"/>
+    <w:pPr>
+      <w:keepNext/>
+      <w:keepLines/>
+      <w:spacing w:before="480" w:after="0"/>
+      <w:outlineLvl w:val="0"/>
+    </w:pPr>
+    <w:rPr>
+      <w:rFonts w:asciiTheme="majorHAnsi" w:eastAsiaTheme="majorEastAsia" w:hAnsiTheme="majorHAnsi" w:cstheme="majorBidi"/>
+      <w:b/>
+      <w:bCs/>
+      <w:color w:val="365F91" w:themeColor="accent1" w:themeShade="BF"/>
+      <w:sz w:val="28"/>
+      <w:szCs w:val="28"/>
+    </w:rPr>
+  </w:style>
   <w:style w:type="character" w:default="1" w:styleId="Policepardfaut">
     <w:name w:val="Default Paragraph Font"/>
     <w:uiPriority w:val="1"/>
@@ -372,6 +487,21 @@
       <w:ind w:left="720"/>
       <w:contextualSpacing/>
     </w:pPr>
+  </w:style>
+  <w:style w:type="character" w:customStyle="1" w:styleId="Titre1Car">
+    <w:name w:val="Titre 1 Car"/>
+    <w:basedOn w:val="Policepardfaut"/>
+    <w:link w:val="Titre1"/>
+    <w:uiPriority w:val="9"/>
+    <w:rsid w:val="00BD4733"/>
+    <w:rPr>
+      <w:rFonts w:asciiTheme="majorHAnsi" w:eastAsiaTheme="majorEastAsia" w:hAnsiTheme="majorHAnsi" w:cstheme="majorBidi"/>
+      <w:b/>
+      <w:bCs/>
+      <w:color w:val="365F91" w:themeColor="accent1" w:themeShade="BF"/>
+      <w:sz w:val="28"/>
+      <w:szCs w:val="28"/>
+    </w:rPr>
   </w:style>
 </w:styles>
 </file>
@@ -536,6 +666,29 @@
     <w:name w:val="Normal"/>
     <w:qFormat/>
   </w:style>
+  <w:style w:type="paragraph" w:styleId="Titre1">
+    <w:name w:val="heading 1"/>
+    <w:basedOn w:val="Normal"/>
+    <w:next w:val="Normal"/>
+    <w:link w:val="Titre1Car"/>
+    <w:uiPriority w:val="9"/>
+    <w:qFormat/>
+    <w:rsid w:val="00BD4733"/>
+    <w:pPr>
+      <w:keepNext/>
+      <w:keepLines/>
+      <w:spacing w:before="480" w:after="0"/>
+      <w:outlineLvl w:val="0"/>
+    </w:pPr>
+    <w:rPr>
+      <w:rFonts w:asciiTheme="majorHAnsi" w:eastAsiaTheme="majorEastAsia" w:hAnsiTheme="majorHAnsi" w:cstheme="majorBidi"/>
+      <w:b/>
+      <w:bCs/>
+      <w:color w:val="365F91" w:themeColor="accent1" w:themeShade="BF"/>
+      <w:sz w:val="28"/>
+      <w:szCs w:val="28"/>
+    </w:rPr>
+  </w:style>
   <w:style w:type="character" w:default="1" w:styleId="Policepardfaut">
     <w:name w:val="Default Paragraph Font"/>
     <w:uiPriority w:val="1"/>
@@ -612,6 +765,21 @@
       <w:ind w:left="720"/>
       <w:contextualSpacing/>
     </w:pPr>
+  </w:style>
+  <w:style w:type="character" w:customStyle="1" w:styleId="Titre1Car">
+    <w:name w:val="Titre 1 Car"/>
+    <w:basedOn w:val="Policepardfaut"/>
+    <w:link w:val="Titre1"/>
+    <w:uiPriority w:val="9"/>
+    <w:rsid w:val="00BD4733"/>
+    <w:rPr>
+      <w:rFonts w:asciiTheme="majorHAnsi" w:eastAsiaTheme="majorEastAsia" w:hAnsiTheme="majorHAnsi" w:cstheme="majorBidi"/>
+      <w:b/>
+      <w:bCs/>
+      <w:color w:val="365F91" w:themeColor="accent1" w:themeShade="BF"/>
+      <w:sz w:val="28"/>
+      <w:szCs w:val="28"/>
+    </w:rPr>
   </w:style>
 </w:styles>
 </file>

</xml_diff>